<commit_message>
now called learningjournal.js. setlocalStorageItem fix, HOW-TO updated
</commit_message>
<xml_diff>
--- a/Learning Journal HOW-TO.docx
+++ b/Learning Journal HOW-TO.docx
@@ -6,8 +6,6 @@
       <w:pPr>
         <w:rPr>
           <w:rFonts w:ascii="Arial" w:hAnsi="Arial" w:cs="Arial"/>
-          <w:b/>
-          <w:sz w:val="40"/>
         </w:rPr>
       </w:pPr>
       <w:r>
@@ -91,59 +89,11 @@
         </w:rPr>
         <w:t>HOW-TO for Learning Journal in Rise</w:t>
       </w:r>
-    </w:p>
-    <w:p>
-      <w:pPr>
-        <w:spacing w:after="0"/>
-        <w:rPr>
-          <w:rFonts w:ascii="Arial" w:hAnsi="Arial" w:cs="Arial"/>
-        </w:rPr>
-      </w:pPr>
-      <w:r>
-        <w:rPr>
-          <w:rFonts w:ascii="Arial" w:hAnsi="Arial" w:cs="Arial"/>
-        </w:rPr>
-        <w:t>For more information</w:t>
-      </w:r>
-      <w:r>
-        <w:rPr>
-          <w:rFonts w:ascii="Arial" w:hAnsi="Arial" w:cs="Arial"/>
-        </w:rPr>
-        <w:t>,</w:t>
-      </w:r>
-      <w:r>
-        <w:rPr>
-          <w:rFonts w:ascii="Arial" w:hAnsi="Arial" w:cs="Arial"/>
-        </w:rPr>
-        <w:t xml:space="preserve"> visit the </w:t>
-      </w:r>
-      <w:proofErr w:type="spellStart"/>
-      <w:r>
-        <w:rPr>
-          <w:rFonts w:ascii="Arial" w:hAnsi="Arial" w:cs="Arial"/>
-        </w:rPr>
-        <w:t>github</w:t>
-      </w:r>
-      <w:proofErr w:type="spellEnd"/>
-      <w:r>
-        <w:rPr>
-          <w:rFonts w:ascii="Arial" w:hAnsi="Arial" w:cs="Arial"/>
-        </w:rPr>
-        <w:t xml:space="preserve"> project at </w:t>
-      </w:r>
-    </w:p>
-    <w:p>
-      <w:pPr>
-        <w:spacing w:after="0"/>
-        <w:rPr>
-          <w:rFonts w:ascii="Arial" w:hAnsi="Arial" w:cs="Arial"/>
-        </w:rPr>
-      </w:pPr>
-      <w:r>
-        <w:rPr>
-          <w:rFonts w:ascii="Arial" w:hAnsi="Arial" w:cs="Arial"/>
-        </w:rPr>
-        <w:t>https://github.com/mikeamelang/learning-journal</w:t>
+      <w:r>
+        <w:rPr>
+          <w:rFonts w:ascii="Arial" w:hAnsi="Arial" w:cs="Arial"/>
+        </w:rPr>
+        <w:t xml:space="preserve"> </w:t>
       </w:r>
     </w:p>
     <w:p>
@@ -170,22 +120,21 @@
           <w:sz w:val="24"/>
         </w:rPr>
       </w:pPr>
-    </w:p>
-    <w:p>
-      <w:pPr>
+      <w:r>
         <w:rPr>
           <w:rFonts w:ascii="Arial" w:hAnsi="Arial" w:cs="Arial"/>
           <w:b/>
           <w:sz w:val="24"/>
         </w:rPr>
-      </w:pPr>
+        <w:t xml:space="preserve">WHAT IS </w:t>
+      </w:r>
       <w:r>
         <w:rPr>
           <w:rFonts w:ascii="Arial" w:hAnsi="Arial" w:cs="Arial"/>
           <w:b/>
           <w:sz w:val="24"/>
         </w:rPr>
-        <w:t xml:space="preserve">WHAT IS </w:t>
+        <w:t>A LEARNING JOURNAL</w:t>
       </w:r>
       <w:r>
         <w:rPr>
@@ -193,108 +142,166 @@
           <w:b/>
           <w:sz w:val="24"/>
         </w:rPr>
-        <w:t>A LEARNING JOURNAL</w:t>
-      </w:r>
-      <w:r>
+        <w:t>?</w:t>
+      </w:r>
+    </w:p>
+    <w:p>
+      <w:pPr>
+        <w:ind w:right="1800"/>
+        <w:rPr>
+          <w:rFonts w:ascii="Arial" w:hAnsi="Arial" w:cs="Arial"/>
+        </w:rPr>
+      </w:pPr>
+      <w:r>
+        <w:rPr>
+          <w:rFonts w:ascii="Arial" w:hAnsi="Arial" w:cs="Arial"/>
+        </w:rPr>
+        <w:t xml:space="preserve">The Learning Journal allows a learner to enter text responses to journal prompts throughout a Rise </w:t>
+      </w:r>
+      <w:r>
+        <w:rPr>
+          <w:rFonts w:ascii="Arial" w:hAnsi="Arial" w:cs="Arial"/>
+        </w:rPr>
+        <w:t>course</w:t>
+      </w:r>
+      <w:r>
+        <w:rPr>
+          <w:rFonts w:ascii="Arial" w:hAnsi="Arial" w:cs="Arial"/>
+        </w:rPr>
+        <w:t xml:space="preserve">. At the end of the </w:t>
+      </w:r>
+      <w:r>
+        <w:rPr>
+          <w:rFonts w:ascii="Arial" w:hAnsi="Arial" w:cs="Arial"/>
+        </w:rPr>
+        <w:t>course</w:t>
+      </w:r>
+      <w:r>
+        <w:rPr>
+          <w:rFonts w:ascii="Arial" w:hAnsi="Arial" w:cs="Arial"/>
+        </w:rPr>
+        <w:t xml:space="preserve">, the learner can print their learning journal of all their responses. The responses are saved to the </w:t>
+      </w:r>
+      <w:r>
+        <w:rPr>
+          <w:rFonts w:ascii="Arial" w:hAnsi="Arial" w:cs="Arial"/>
+        </w:rPr>
+        <w:t>browser</w:t>
+      </w:r>
+      <w:r>
+        <w:rPr>
+          <w:rFonts w:ascii="Arial" w:hAnsi="Arial" w:cs="Arial"/>
+        </w:rPr>
+        <w:t xml:space="preserve"> so that they persist on future visits to the Rise </w:t>
+      </w:r>
+      <w:r>
+        <w:rPr>
+          <w:rFonts w:ascii="Arial" w:hAnsi="Arial" w:cs="Arial"/>
+        </w:rPr>
+        <w:t>course</w:t>
+      </w:r>
+      <w:r>
+        <w:rPr>
+          <w:rFonts w:ascii="Arial" w:hAnsi="Arial" w:cs="Arial"/>
+        </w:rPr>
+        <w:t>.</w:t>
+      </w:r>
+    </w:p>
+    <w:p>
+      <w:pPr>
+        <w:rPr>
+          <w:rFonts w:ascii="Arial" w:hAnsi="Arial" w:cs="Arial"/>
+        </w:rPr>
+      </w:pPr>
+      <w:r>
+        <w:rPr>
+          <w:rFonts w:ascii="Arial" w:hAnsi="Arial" w:cs="Arial"/>
+        </w:rPr>
+        <w:t xml:space="preserve">To see an example </w:t>
+      </w:r>
+      <w:r>
+        <w:rPr>
+          <w:rFonts w:ascii="Arial" w:hAnsi="Arial" w:cs="Arial"/>
+        </w:rPr>
+        <w:t xml:space="preserve">of a </w:t>
+      </w:r>
+      <w:r>
+        <w:rPr>
+          <w:rFonts w:ascii="Arial" w:hAnsi="Arial" w:cs="Arial"/>
+        </w:rPr>
+        <w:t xml:space="preserve">Rise course with the learning journal, visit </w:t>
+      </w:r>
+      <w:r>
+        <w:rPr>
+          <w:rFonts w:ascii="Arial" w:hAnsi="Arial" w:cs="Arial"/>
+        </w:rPr>
+        <w:t>http://amelangrise.s3.amazonaws.com/learningjournal/index.html</w:t>
+      </w:r>
+    </w:p>
+    <w:p>
+      <w:pPr>
+        <w:spacing w:after="0"/>
+        <w:rPr>
+          <w:rFonts w:ascii="Arial" w:hAnsi="Arial" w:cs="Arial"/>
+        </w:rPr>
+      </w:pPr>
+      <w:r>
+        <w:rPr>
+          <w:rFonts w:ascii="Arial" w:hAnsi="Arial" w:cs="Arial"/>
+        </w:rPr>
+        <w:t>For more information</w:t>
+      </w:r>
+      <w:r>
+        <w:rPr>
+          <w:rFonts w:ascii="Arial" w:hAnsi="Arial" w:cs="Arial"/>
+        </w:rPr>
+        <w:t>,</w:t>
+      </w:r>
+      <w:r>
+        <w:rPr>
+          <w:rFonts w:ascii="Arial" w:hAnsi="Arial" w:cs="Arial"/>
+        </w:rPr>
+        <w:t xml:space="preserve"> visit the </w:t>
+      </w:r>
+      <w:proofErr w:type="spellStart"/>
+      <w:r>
+        <w:rPr>
+          <w:rFonts w:ascii="Arial" w:hAnsi="Arial" w:cs="Arial"/>
+        </w:rPr>
+        <w:t>github</w:t>
+      </w:r>
+      <w:proofErr w:type="spellEnd"/>
+      <w:r>
+        <w:rPr>
+          <w:rFonts w:ascii="Arial" w:hAnsi="Arial" w:cs="Arial"/>
+        </w:rPr>
+        <w:t xml:space="preserve"> project at </w:t>
+      </w:r>
+      <w:bookmarkStart w:id="0" w:name="_GoBack"/>
+      <w:bookmarkEnd w:id="0"/>
+    </w:p>
+    <w:p>
+      <w:pPr>
+        <w:spacing w:after="0"/>
+        <w:rPr>
+          <w:rFonts w:ascii="Arial" w:hAnsi="Arial" w:cs="Arial"/>
+        </w:rPr>
+      </w:pPr>
+      <w:r>
+        <w:rPr>
+          <w:rFonts w:ascii="Arial" w:hAnsi="Arial" w:cs="Arial"/>
+        </w:rPr>
+        <w:t>https://github.com/mikeamelang/learning-journal</w:t>
+      </w:r>
+    </w:p>
+    <w:p>
+      <w:pPr>
         <w:rPr>
           <w:rFonts w:ascii="Arial" w:hAnsi="Arial" w:cs="Arial"/>
           <w:b/>
           <w:sz w:val="24"/>
         </w:rPr>
-        <w:t>?</w:t>
-      </w:r>
-    </w:p>
-    <w:p>
-      <w:pPr>
-        <w:ind w:right="1800"/>
-        <w:rPr>
-          <w:rFonts w:ascii="Arial" w:hAnsi="Arial" w:cs="Arial"/>
-        </w:rPr>
-      </w:pPr>
-      <w:r>
-        <w:rPr>
-          <w:rFonts w:ascii="Arial" w:hAnsi="Arial" w:cs="Arial"/>
-        </w:rPr>
-        <w:t>The Learning Journal</w:t>
-      </w:r>
-      <w:r>
-        <w:rPr>
-          <w:rFonts w:ascii="Arial" w:hAnsi="Arial" w:cs="Arial"/>
-        </w:rPr>
-        <w:t xml:space="preserve"> allows </w:t>
-      </w:r>
-      <w:r>
-        <w:rPr>
-          <w:rFonts w:ascii="Arial" w:hAnsi="Arial" w:cs="Arial"/>
-        </w:rPr>
-        <w:t>a</w:t>
-      </w:r>
-      <w:r>
-        <w:rPr>
-          <w:rFonts w:ascii="Arial" w:hAnsi="Arial" w:cs="Arial"/>
-        </w:rPr>
-        <w:t xml:space="preserve"> learner to enter text responses to journal prompts throughout a Rise </w:t>
-      </w:r>
-      <w:r>
-        <w:rPr>
-          <w:rFonts w:ascii="Arial" w:hAnsi="Arial" w:cs="Arial"/>
-        </w:rPr>
-        <w:t>course</w:t>
-      </w:r>
-      <w:r>
-        <w:rPr>
-          <w:rFonts w:ascii="Arial" w:hAnsi="Arial" w:cs="Arial"/>
-        </w:rPr>
-        <w:t xml:space="preserve">. At the end of the </w:t>
-      </w:r>
-      <w:r>
-        <w:rPr>
-          <w:rFonts w:ascii="Arial" w:hAnsi="Arial" w:cs="Arial"/>
-        </w:rPr>
-        <w:t>course</w:t>
-      </w:r>
-      <w:r>
-        <w:rPr>
-          <w:rFonts w:ascii="Arial" w:hAnsi="Arial" w:cs="Arial"/>
-        </w:rPr>
-        <w:t xml:space="preserve">, </w:t>
-      </w:r>
-      <w:r>
-        <w:rPr>
-          <w:rFonts w:ascii="Arial" w:hAnsi="Arial" w:cs="Arial"/>
-        </w:rPr>
-        <w:t>the learner</w:t>
-      </w:r>
-      <w:r>
-        <w:rPr>
-          <w:rFonts w:ascii="Arial" w:hAnsi="Arial" w:cs="Arial"/>
-        </w:rPr>
-        <w:t xml:space="preserve"> can print their learning journal of all their responses. The responses are saved to the </w:t>
-      </w:r>
-      <w:r>
-        <w:rPr>
-          <w:rFonts w:ascii="Arial" w:hAnsi="Arial" w:cs="Arial"/>
-        </w:rPr>
-        <w:t>browser</w:t>
-      </w:r>
-      <w:r>
-        <w:rPr>
-          <w:rFonts w:ascii="Arial" w:hAnsi="Arial" w:cs="Arial"/>
-        </w:rPr>
-        <w:t xml:space="preserve"> so that they persist on future visits to the Rise </w:t>
-      </w:r>
-      <w:r>
-        <w:rPr>
-          <w:rFonts w:ascii="Arial" w:hAnsi="Arial" w:cs="Arial"/>
-        </w:rPr>
-        <w:t>course</w:t>
-      </w:r>
-      <w:r>
-        <w:rPr>
-          <w:rFonts w:ascii="Arial" w:hAnsi="Arial" w:cs="Arial"/>
-        </w:rPr>
-        <w:t>.</w:t>
-      </w:r>
+      </w:pPr>
     </w:p>
     <w:p>
       <w:pPr>
@@ -587,15 +594,12 @@
           <w:sz w:val="24"/>
         </w:rPr>
       </w:pPr>
-      <w:bookmarkStart w:id="0" w:name="_GoBack"/>
-      <w:bookmarkEnd w:id="0"/>
       <w:r>
         <w:rPr>
           <w:rFonts w:ascii="Arial" w:hAnsi="Arial" w:cs="Arial"/>
           <w:b/>
           <w:sz w:val="24"/>
         </w:rPr>
-        <w:lastRenderedPageBreak/>
         <w:t xml:space="preserve">HOW </w:t>
       </w:r>
       <w:r>

</xml_diff>

<commit_message>
Updated HOW-TO with correct file names
</commit_message>
<xml_diff>
--- a/Learning Journal HOW-TO.docx
+++ b/Learning Journal HOW-TO.docx
@@ -277,8 +277,6 @@
         </w:rPr>
         <w:t xml:space="preserve"> project at </w:t>
       </w:r>
-      <w:bookmarkStart w:id="0" w:name="_GoBack"/>
-      <w:bookmarkEnd w:id="0"/>
     </w:p>
     <w:p>
       <w:pPr>
@@ -1176,7 +1174,15 @@
         <w:rPr>
           <w:rFonts w:ascii="Arial" w:hAnsi="Arial" w:cs="Arial"/>
         </w:rPr>
-        <w:t>Find the below line in the index.html</w:t>
+        <w:t>Find the below line</w:t>
+      </w:r>
+      <w:bookmarkStart w:id="0" w:name="_GoBack"/>
+      <w:bookmarkEnd w:id="0"/>
+      <w:r>
+        <w:rPr>
+          <w:rFonts w:ascii="Arial" w:hAnsi="Arial" w:cs="Arial"/>
+        </w:rPr>
+        <w:t xml:space="preserve"> in the index.html</w:t>
       </w:r>
       <w:r>
         <w:rPr>
@@ -1577,7 +1583,21 @@
                                 <w:rFonts w:ascii="Courier New" w:hAnsi="Courier New" w:cs="Courier New"/>
                                 <w:sz w:val="16"/>
                               </w:rPr>
-                              <w:t>="Nordstrom.css"&gt;</w:t>
+                              <w:t>="</w:t>
+                            </w:r>
+                            <w:r>
+                              <w:rPr>
+                                <w:rFonts w:ascii="Courier New" w:hAnsi="Courier New" w:cs="Courier New"/>
+                                <w:sz w:val="16"/>
+                              </w:rPr>
+                              <w:t>Learningjournal</w:t>
+                            </w:r>
+                            <w:r>
+                              <w:rPr>
+                                <w:rFonts w:ascii="Courier New" w:hAnsi="Courier New" w:cs="Courier New"/>
+                                <w:sz w:val="16"/>
+                              </w:rPr>
+                              <w:t>.css"&gt;</w:t>
                             </w:r>
                           </w:p>
                           <w:p>
@@ -1602,7 +1622,28 @@
                                 <w:rFonts w:ascii="Courier New" w:hAnsi="Courier New" w:cs="Courier New"/>
                                 <w:sz w:val="16"/>
                               </w:rPr>
-                              <w:t>="Nordstrom.js"&gt;&lt;/script&gt;</w:t>
+                              <w:t>="</w:t>
+                            </w:r>
+                            <w:r>
+                              <w:rPr>
+                                <w:rFonts w:ascii="Courier New" w:hAnsi="Courier New" w:cs="Courier New"/>
+                                <w:sz w:val="16"/>
+                              </w:rPr>
+                              <w:t xml:space="preserve"> </w:t>
+                            </w:r>
+                            <w:r>
+                              <w:rPr>
+                                <w:rFonts w:ascii="Courier New" w:hAnsi="Courier New" w:cs="Courier New"/>
+                                <w:sz w:val="16"/>
+                              </w:rPr>
+                              <w:t>Learningjournal</w:t>
+                            </w:r>
+                            <w:r>
+                              <w:rPr>
+                                <w:rFonts w:ascii="Courier New" w:hAnsi="Courier New" w:cs="Courier New"/>
+                                <w:sz w:val="16"/>
+                              </w:rPr>
+                              <w:t>.js"&gt;&lt;/script&gt;</w:t>
                             </w:r>
                           </w:p>
                         </w:txbxContent>
@@ -1732,7 +1773,21 @@
                           <w:rFonts w:ascii="Courier New" w:hAnsi="Courier New" w:cs="Courier New"/>
                           <w:sz w:val="16"/>
                         </w:rPr>
-                        <w:t>="Nordstrom.css"&gt;</w:t>
+                        <w:t>="</w:t>
+                      </w:r>
+                      <w:r>
+                        <w:rPr>
+                          <w:rFonts w:ascii="Courier New" w:hAnsi="Courier New" w:cs="Courier New"/>
+                          <w:sz w:val="16"/>
+                        </w:rPr>
+                        <w:t>Learningjournal</w:t>
+                      </w:r>
+                      <w:r>
+                        <w:rPr>
+                          <w:rFonts w:ascii="Courier New" w:hAnsi="Courier New" w:cs="Courier New"/>
+                          <w:sz w:val="16"/>
+                        </w:rPr>
+                        <w:t>.css"&gt;</w:t>
                       </w:r>
                     </w:p>
                     <w:p>
@@ -1757,7 +1812,28 @@
                           <w:rFonts w:ascii="Courier New" w:hAnsi="Courier New" w:cs="Courier New"/>
                           <w:sz w:val="16"/>
                         </w:rPr>
-                        <w:t>="Nordstrom.js"&gt;&lt;/script&gt;</w:t>
+                        <w:t>="</w:t>
+                      </w:r>
+                      <w:r>
+                        <w:rPr>
+                          <w:rFonts w:ascii="Courier New" w:hAnsi="Courier New" w:cs="Courier New"/>
+                          <w:sz w:val="16"/>
+                        </w:rPr>
+                        <w:t xml:space="preserve"> </w:t>
+                      </w:r>
+                      <w:r>
+                        <w:rPr>
+                          <w:rFonts w:ascii="Courier New" w:hAnsi="Courier New" w:cs="Courier New"/>
+                          <w:sz w:val="16"/>
+                        </w:rPr>
+                        <w:t>Learningjournal</w:t>
+                      </w:r>
+                      <w:r>
+                        <w:rPr>
+                          <w:rFonts w:ascii="Courier New" w:hAnsi="Courier New" w:cs="Courier New"/>
+                          <w:sz w:val="16"/>
+                        </w:rPr>
+                        <w:t>.js"&gt;&lt;/script&gt;</w:t>
                       </w:r>
                     </w:p>
                   </w:txbxContent>
@@ -1818,7 +1894,13 @@
         <w:rPr>
           <w:rFonts w:ascii="Arial" w:hAnsi="Arial" w:cs="Arial"/>
         </w:rPr>
-        <w:t>Nordstrom.js</w:t>
+        <w:t>Learningjournal</w:t>
+      </w:r>
+      <w:r>
+        <w:rPr>
+          <w:rFonts w:ascii="Arial" w:hAnsi="Arial" w:cs="Arial"/>
+        </w:rPr>
+        <w:t>.js</w:t>
       </w:r>
     </w:p>
     <w:p>
@@ -1838,7 +1920,13 @@
         <w:rPr>
           <w:rFonts w:ascii="Arial" w:hAnsi="Arial" w:cs="Arial"/>
         </w:rPr>
-        <w:t>Nordstrom.css</w:t>
+        <w:t>Learningjournal</w:t>
+      </w:r>
+      <w:r>
+        <w:rPr>
+          <w:rFonts w:ascii="Arial" w:hAnsi="Arial" w:cs="Arial"/>
+        </w:rPr>
+        <w:t>.css</w:t>
       </w:r>
     </w:p>
     <w:p>

</xml_diff>

<commit_message>
ver 1.4, Email My Journal button added
</commit_message>
<xml_diff>
--- a/Learning Journal HOW-TO.docx
+++ b/Learning Journal HOW-TO.docx
@@ -756,8 +756,6 @@
           <w:rFonts w:ascii="Arial" w:hAnsi="Arial" w:cs="Arial"/>
         </w:rPr>
       </w:pPr>
-      <w:bookmarkStart w:id="0" w:name="_GoBack"/>
-      <w:bookmarkEnd w:id="0"/>
     </w:p>
     <w:p>
       <w:pPr>
@@ -830,7 +828,33 @@
           <w:b/>
           <w:sz w:val="24"/>
         </w:rPr>
-        <w:t xml:space="preserve"> OR PROVIDE A CUSTOM TITLE TO THE LEARNING JOURNAL</w:t>
+        <w:t xml:space="preserve"> </w:t>
+      </w:r>
+      <w:r>
+        <w:rPr>
+          <w:rFonts w:ascii="Arial" w:hAnsi="Arial" w:cs="Arial"/>
+          <w:b/>
+          <w:sz w:val="24"/>
+        </w:rPr>
+        <w:t xml:space="preserve">OR EMAIL BUTTON? </w:t>
+      </w:r>
+      <w:proofErr w:type="gramStart"/>
+      <w:r>
+        <w:rPr>
+          <w:rFonts w:ascii="Arial" w:hAnsi="Arial" w:cs="Arial"/>
+          <w:b/>
+          <w:sz w:val="24"/>
+        </w:rPr>
+        <w:t>OR</w:t>
+      </w:r>
+      <w:proofErr w:type="gramEnd"/>
+      <w:r>
+        <w:rPr>
+          <w:rFonts w:ascii="Arial" w:hAnsi="Arial" w:cs="Arial"/>
+          <w:b/>
+          <w:sz w:val="24"/>
+        </w:rPr>
+        <w:t xml:space="preserve"> PROVIDE A CUSTOM TITLE TO THE LEARNING JOURNAL</w:t>
       </w:r>
       <w:r>
         <w:rPr>
@@ -877,19 +901,19 @@
           <wp:anchor distT="0" distB="0" distL="114300" distR="114300" simplePos="0" relativeHeight="251669504" behindDoc="1" locked="0" layoutInCell="1" allowOverlap="1" wp14:anchorId="13E89612" wp14:editId="5CD1F732">
             <wp:simplePos x="0" y="0"/>
             <wp:positionH relativeFrom="margin">
-              <wp:posOffset>1666875</wp:posOffset>
+              <wp:posOffset>1990725</wp:posOffset>
             </wp:positionH>
             <wp:positionV relativeFrom="paragraph">
               <wp:posOffset>34290</wp:posOffset>
             </wp:positionV>
-            <wp:extent cx="4610100" cy="748030"/>
-            <wp:effectExtent l="0" t="0" r="0" b="0"/>
+            <wp:extent cx="4143375" cy="1308735"/>
+            <wp:effectExtent l="0" t="0" r="9525" b="5715"/>
             <wp:wrapTight wrapText="bothSides">
               <wp:wrapPolygon edited="0">
                 <wp:start x="0" y="0"/>
-                <wp:lineTo x="0" y="20903"/>
-                <wp:lineTo x="21511" y="20903"/>
-                <wp:lineTo x="21511" y="0"/>
+                <wp:lineTo x="0" y="21380"/>
+                <wp:lineTo x="21550" y="21380"/>
+                <wp:lineTo x="21550" y="0"/>
                 <wp:lineTo x="0" y="0"/>
               </wp:wrapPolygon>
             </wp:wrapTight>
@@ -919,7 +943,7 @@
                   <pic:spPr>
                     <a:xfrm>
                       <a:off x="0" y="0"/>
-                      <a:ext cx="4610100" cy="748030"/>
+                      <a:ext cx="4143375" cy="1308735"/>
                     </a:xfrm>
                     <a:prstGeom prst="rect">
                       <a:avLst/>
@@ -948,6 +972,27 @@
           <w:rFonts w:ascii="Arial" w:hAnsi="Arial" w:cs="Arial"/>
         </w:rPr>
         <w:t>The print buttons will appear at this location in the course.</w:t>
+      </w:r>
+    </w:p>
+    <w:p>
+      <w:pPr>
+        <w:rPr>
+          <w:rFonts w:ascii="Arial" w:hAnsi="Arial" w:cs="Arial"/>
+        </w:rPr>
+      </w:pPr>
+      <w:r>
+        <w:rPr>
+          <w:rFonts w:ascii="Arial" w:hAnsi="Arial" w:cs="Arial"/>
+        </w:rPr>
+        <w:t>“Include Email Button” is only required if an “Email My Journal” butt</w:t>
+      </w:r>
+      <w:bookmarkStart w:id="0" w:name="_GoBack"/>
+      <w:bookmarkEnd w:id="0"/>
+      <w:r>
+        <w:rPr>
+          <w:rFonts w:ascii="Arial" w:hAnsi="Arial" w:cs="Arial"/>
+        </w:rPr>
+        <w:t xml:space="preserve">on is desired. </w:t>
       </w:r>
     </w:p>
     <w:p>
@@ -2444,6 +2489,7 @@
     <w:lsdException w:name="HTML Sample" w:semiHidden="1" w:unhideWhenUsed="1"/>
     <w:lsdException w:name="HTML Typewriter" w:semiHidden="1" w:unhideWhenUsed="1"/>
     <w:lsdException w:name="HTML Variable" w:semiHidden="1" w:unhideWhenUsed="1"/>
+    <w:lsdException w:name="Normal Table" w:semiHidden="1" w:unhideWhenUsed="1"/>
     <w:lsdException w:name="annotation subject" w:semiHidden="1" w:unhideWhenUsed="1"/>
     <w:lsdException w:name="No List" w:semiHidden="1" w:unhideWhenUsed="1"/>
     <w:lsdException w:name="Outline List 1" w:semiHidden="1" w:unhideWhenUsed="1"/>
@@ -2488,6 +2534,7 @@
     <w:lsdException w:name="Table Professional" w:semiHidden="1" w:unhideWhenUsed="1"/>
     <w:lsdException w:name="Table Subtle 1" w:semiHidden="1" w:unhideWhenUsed="1"/>
     <w:lsdException w:name="Table Subtle 2" w:semiHidden="1" w:unhideWhenUsed="1"/>
+    <w:lsdException w:name="Table Web 1" w:semiHidden="1" w:unhideWhenUsed="1"/>
     <w:lsdException w:name="Table Web 2" w:semiHidden="1" w:unhideWhenUsed="1"/>
     <w:lsdException w:name="Table Web 3" w:semiHidden="1" w:unhideWhenUsed="1"/>
     <w:lsdException w:name="Balloon Text" w:semiHidden="1" w:unhideWhenUsed="1"/>

</xml_diff>

<commit_message>
ver 1.3 Sections can now be ordered
</commit_message>
<xml_diff>
--- a/Learning Journal HOW-TO.docx
+++ b/Learning Journal HOW-TO.docx
@@ -1,6 +1,6 @@
 
 <file path=word/document.xml><?xml version="1.0" encoding="utf-8"?>
-<w:document xmlns:wpc="http://schemas.microsoft.com/office/word/2010/wordprocessingCanvas" xmlns:cx="http://schemas.microsoft.com/office/drawing/2014/chartex" xmlns:cx1="http://schemas.microsoft.com/office/drawing/2015/9/8/chartex" xmlns:cx2="http://schemas.microsoft.com/office/drawing/2015/10/21/chartex" xmlns:mc="http://schemas.openxmlformats.org/markup-compatibility/2006" xmlns:o="urn:schemas-microsoft-com:office:office" xmlns:r="http://schemas.openxmlformats.org/officeDocument/2006/relationships" xmlns:m="http://schemas.openxmlformats.org/officeDocument/2006/math" xmlns:v="urn:schemas-microsoft-com:vml" xmlns:wp14="http://schemas.microsoft.com/office/word/2010/wordprocessingDrawing" xmlns:wp="http://schemas.openxmlformats.org/drawingml/2006/wordprocessingDrawing" xmlns:w10="urn:schemas-microsoft-com:office:word" xmlns:w="http://schemas.openxmlformats.org/wordprocessingml/2006/main" xmlns:w14="http://schemas.microsoft.com/office/word/2010/wordml" xmlns:w15="http://schemas.microsoft.com/office/word/2012/wordml" xmlns:w16se="http://schemas.microsoft.com/office/word/2015/wordml/symex" xmlns:wpg="http://schemas.microsoft.com/office/word/2010/wordprocessingGroup" xmlns:wpi="http://schemas.microsoft.com/office/word/2010/wordprocessingInk" xmlns:wne="http://schemas.microsoft.com/office/word/2006/wordml" xmlns:wps="http://schemas.microsoft.com/office/word/2010/wordprocessingShape" mc:Ignorable="w14 w15 w16se wp14">
+<w:document xmlns:wpc="http://schemas.microsoft.com/office/word/2010/wordprocessingCanvas" xmlns:cx="http://schemas.microsoft.com/office/drawing/2014/chartex" xmlns:cx1="http://schemas.microsoft.com/office/drawing/2015/9/8/chartex" xmlns:cx2="http://schemas.microsoft.com/office/drawing/2015/10/21/chartex" xmlns:cx3="http://schemas.microsoft.com/office/drawing/2016/5/9/chartex" xmlns:cx4="http://schemas.microsoft.com/office/drawing/2016/5/10/chartex" xmlns:cx5="http://schemas.microsoft.com/office/drawing/2016/5/11/chartex" xmlns:cx6="http://schemas.microsoft.com/office/drawing/2016/5/12/chartex" xmlns:cx7="http://schemas.microsoft.com/office/drawing/2016/5/13/chartex" xmlns:cx8="http://schemas.microsoft.com/office/drawing/2016/5/14/chartex" xmlns:mc="http://schemas.openxmlformats.org/markup-compatibility/2006" xmlns:aink="http://schemas.microsoft.com/office/drawing/2016/ink" xmlns:am3d="http://schemas.microsoft.com/office/drawing/2017/model3d" xmlns:o="urn:schemas-microsoft-com:office:office" xmlns:r="http://schemas.openxmlformats.org/officeDocument/2006/relationships" xmlns:m="http://schemas.openxmlformats.org/officeDocument/2006/math" xmlns:v="urn:schemas-microsoft-com:vml" xmlns:wp14="http://schemas.microsoft.com/office/word/2010/wordprocessingDrawing" xmlns:wp="http://schemas.openxmlformats.org/drawingml/2006/wordprocessingDrawing" xmlns:w10="urn:schemas-microsoft-com:office:word" xmlns:w="http://schemas.openxmlformats.org/wordprocessingml/2006/main" xmlns:w14="http://schemas.microsoft.com/office/word/2010/wordml" xmlns:w15="http://schemas.microsoft.com/office/word/2012/wordml" xmlns:w16cid="http://schemas.microsoft.com/office/word/2016/wordml/cid" xmlns:w16se="http://schemas.microsoft.com/office/word/2015/wordml/symex" xmlns:wpg="http://schemas.microsoft.com/office/word/2010/wordprocessingGroup" xmlns:wpi="http://schemas.microsoft.com/office/word/2010/wordprocessingInk" xmlns:wne="http://schemas.microsoft.com/office/word/2006/wordml" xmlns:wps="http://schemas.microsoft.com/office/word/2010/wordprocessingShape" mc:Ignorable="w14 w15 w16se w16cid wp14">
   <w:body>
     <w:p>
       <w:pPr>
@@ -217,19 +217,7 @@
         <w:rPr>
           <w:rFonts w:ascii="Arial" w:hAnsi="Arial" w:cs="Arial"/>
         </w:rPr>
-        <w:t xml:space="preserve">To see an example </w:t>
-      </w:r>
-      <w:r>
-        <w:rPr>
-          <w:rFonts w:ascii="Arial" w:hAnsi="Arial" w:cs="Arial"/>
-        </w:rPr>
-        <w:t xml:space="preserve">of a </w:t>
-      </w:r>
-      <w:r>
-        <w:rPr>
-          <w:rFonts w:ascii="Arial" w:hAnsi="Arial" w:cs="Arial"/>
-        </w:rPr>
-        <w:t xml:space="preserve">Rise course with the learning journal, visit </w:t>
+        <w:t xml:space="preserve">To see an example of a Rise course with the learning journal, visit </w:t>
       </w:r>
       <w:r>
         <w:rPr>
@@ -654,13 +642,6 @@
           <w:rFonts w:ascii="Arial" w:hAnsi="Arial" w:cs="Arial"/>
         </w:rPr>
       </w:pPr>
-    </w:p>
-    <w:p>
-      <w:pPr>
-        <w:rPr>
-          <w:rFonts w:ascii="Arial" w:hAnsi="Arial" w:cs="Arial"/>
-        </w:rPr>
-      </w:pPr>
       <w:r>
         <w:rPr>
           <w:noProof/>
@@ -669,19 +650,19 @@
           <wp:anchor distT="0" distB="0" distL="114300" distR="114300" simplePos="0" relativeHeight="251671552" behindDoc="1" locked="0" layoutInCell="1" allowOverlap="1" wp14:anchorId="7E70545F" wp14:editId="3661B0C1">
             <wp:simplePos x="0" y="0"/>
             <wp:positionH relativeFrom="column">
-              <wp:posOffset>1666875</wp:posOffset>
+              <wp:posOffset>1983945</wp:posOffset>
             </wp:positionH>
             <wp:positionV relativeFrom="paragraph">
-              <wp:posOffset>5715</wp:posOffset>
+              <wp:posOffset>175260</wp:posOffset>
             </wp:positionV>
-            <wp:extent cx="4648200" cy="1859280"/>
-            <wp:effectExtent l="0" t="0" r="0" b="7620"/>
+            <wp:extent cx="4013222" cy="1859280"/>
+            <wp:effectExtent l="0" t="0" r="6350" b="7620"/>
             <wp:wrapTight wrapText="bothSides">
               <wp:wrapPolygon edited="0">
                 <wp:start x="0" y="0"/>
                 <wp:lineTo x="0" y="21467"/>
-                <wp:lineTo x="21511" y="21467"/>
-                <wp:lineTo x="21511" y="0"/>
+                <wp:lineTo x="21532" y="21467"/>
+                <wp:lineTo x="21532" y="0"/>
                 <wp:lineTo x="0" y="0"/>
               </wp:wrapPolygon>
             </wp:wrapTight>
@@ -711,7 +692,7 @@
                   <pic:spPr>
                     <a:xfrm>
                       <a:off x="0" y="0"/>
-                      <a:ext cx="4648200" cy="1859280"/>
+                      <a:ext cx="4013222" cy="1859280"/>
                     </a:xfrm>
                     <a:prstGeom prst="rect">
                       <a:avLst/>
@@ -729,6 +710,13 @@
           </wp:anchor>
         </w:drawing>
       </w:r>
+    </w:p>
+    <w:p>
+      <w:pPr>
+        <w:rPr>
+          <w:rFonts w:ascii="Arial" w:hAnsi="Arial" w:cs="Arial"/>
+        </w:rPr>
+      </w:pPr>
       <w:r>
         <w:rPr>
           <w:rFonts w:ascii="Arial" w:hAnsi="Arial" w:cs="Arial"/>
@@ -741,27 +729,35 @@
         </w:rPr>
         <w:t xml:space="preserve"> All Journal Entries that are labeled with this Section will be printed together with this Section Intro.</w:t>
       </w:r>
-    </w:p>
-    <w:p>
-      <w:pPr>
-        <w:rPr>
-          <w:rFonts w:ascii="Arial" w:hAnsi="Arial" w:cs="Arial"/>
-        </w:rPr>
-      </w:pPr>
-    </w:p>
-    <w:p>
-      <w:pPr>
-        <w:rPr>
-          <w:rFonts w:ascii="Arial" w:hAnsi="Arial" w:cs="Arial"/>
-        </w:rPr>
-      </w:pPr>
-    </w:p>
-    <w:p>
-      <w:pPr>
-        <w:rPr>
-          <w:rFonts w:ascii="Arial" w:hAnsi="Arial" w:cs="Arial"/>
-        </w:rPr>
-      </w:pPr>
+      <w:r>
+        <w:rPr>
+          <w:rFonts w:ascii="Arial" w:hAnsi="Arial" w:cs="Arial"/>
+        </w:rPr>
+        <w:t xml:space="preserve"> To specify the order in which Sections print, add the optional line “Section Order:” with the order number desired.</w:t>
+      </w:r>
+    </w:p>
+    <w:p>
+      <w:pPr>
+        <w:rPr>
+          <w:rFonts w:ascii="Arial" w:hAnsi="Arial" w:cs="Arial"/>
+        </w:rPr>
+      </w:pPr>
+    </w:p>
+    <w:p>
+      <w:pPr>
+        <w:rPr>
+          <w:rFonts w:ascii="Arial" w:hAnsi="Arial" w:cs="Arial"/>
+        </w:rPr>
+      </w:pPr>
+    </w:p>
+    <w:p>
+      <w:pPr>
+        <w:rPr>
+          <w:rFonts w:ascii="Arial" w:hAnsi="Arial" w:cs="Arial"/>
+        </w:rPr>
+      </w:pPr>
+      <w:bookmarkStart w:id="0" w:name="_GoBack"/>
+      <w:bookmarkEnd w:id="0"/>
     </w:p>
     <w:p>
       <w:pPr>
@@ -1174,15 +1170,7 @@
         <w:rPr>
           <w:rFonts w:ascii="Arial" w:hAnsi="Arial" w:cs="Arial"/>
         </w:rPr>
-        <w:t>Find the below line</w:t>
-      </w:r>
-      <w:bookmarkStart w:id="0" w:name="_GoBack"/>
-      <w:bookmarkEnd w:id="0"/>
-      <w:r>
-        <w:rPr>
-          <w:rFonts w:ascii="Arial" w:hAnsi="Arial" w:cs="Arial"/>
-        </w:rPr>
-        <w:t xml:space="preserve"> in the index.html</w:t>
+        <w:t>Find the below line in the index.html</w:t>
       </w:r>
       <w:r>
         <w:rPr>
@@ -1953,7 +1941,7 @@
 </file>
 
 <file path=word/endnotes.xml><?xml version="1.0" encoding="utf-8"?>
-<w:endnotes xmlns:wpc="http://schemas.microsoft.com/office/word/2010/wordprocessingCanvas" xmlns:cx="http://schemas.microsoft.com/office/drawing/2014/chartex" xmlns:cx1="http://schemas.microsoft.com/office/drawing/2015/9/8/chartex" xmlns:cx2="http://schemas.microsoft.com/office/drawing/2015/10/21/chartex" xmlns:mc="http://schemas.openxmlformats.org/markup-compatibility/2006" xmlns:o="urn:schemas-microsoft-com:office:office" xmlns:r="http://schemas.openxmlformats.org/officeDocument/2006/relationships" xmlns:m="http://schemas.openxmlformats.org/officeDocument/2006/math" xmlns:v="urn:schemas-microsoft-com:vml" xmlns:wp14="http://schemas.microsoft.com/office/word/2010/wordprocessingDrawing" xmlns:wp="http://schemas.openxmlformats.org/drawingml/2006/wordprocessingDrawing" xmlns:w10="urn:schemas-microsoft-com:office:word" xmlns:w="http://schemas.openxmlformats.org/wordprocessingml/2006/main" xmlns:w14="http://schemas.microsoft.com/office/word/2010/wordml" xmlns:w15="http://schemas.microsoft.com/office/word/2012/wordml" xmlns:w16se="http://schemas.microsoft.com/office/word/2015/wordml/symex" xmlns:wpg="http://schemas.microsoft.com/office/word/2010/wordprocessingGroup" xmlns:wpi="http://schemas.microsoft.com/office/word/2010/wordprocessingInk" xmlns:wne="http://schemas.microsoft.com/office/word/2006/wordml" xmlns:wps="http://schemas.microsoft.com/office/word/2010/wordprocessingShape" mc:Ignorable="w14 w15 w16se wp14">
+<w:endnotes xmlns:wpc="http://schemas.microsoft.com/office/word/2010/wordprocessingCanvas" xmlns:cx="http://schemas.microsoft.com/office/drawing/2014/chartex" xmlns:cx1="http://schemas.microsoft.com/office/drawing/2015/9/8/chartex" xmlns:cx2="http://schemas.microsoft.com/office/drawing/2015/10/21/chartex" xmlns:cx3="http://schemas.microsoft.com/office/drawing/2016/5/9/chartex" xmlns:cx4="http://schemas.microsoft.com/office/drawing/2016/5/10/chartex" xmlns:cx5="http://schemas.microsoft.com/office/drawing/2016/5/11/chartex" xmlns:cx6="http://schemas.microsoft.com/office/drawing/2016/5/12/chartex" xmlns:cx7="http://schemas.microsoft.com/office/drawing/2016/5/13/chartex" xmlns:cx8="http://schemas.microsoft.com/office/drawing/2016/5/14/chartex" xmlns:mc="http://schemas.openxmlformats.org/markup-compatibility/2006" xmlns:aink="http://schemas.microsoft.com/office/drawing/2016/ink" xmlns:am3d="http://schemas.microsoft.com/office/drawing/2017/model3d" xmlns:o="urn:schemas-microsoft-com:office:office" xmlns:r="http://schemas.openxmlformats.org/officeDocument/2006/relationships" xmlns:m="http://schemas.openxmlformats.org/officeDocument/2006/math" xmlns:v="urn:schemas-microsoft-com:vml" xmlns:wp14="http://schemas.microsoft.com/office/word/2010/wordprocessingDrawing" xmlns:wp="http://schemas.openxmlformats.org/drawingml/2006/wordprocessingDrawing" xmlns:w10="urn:schemas-microsoft-com:office:word" xmlns:w="http://schemas.openxmlformats.org/wordprocessingml/2006/main" xmlns:w14="http://schemas.microsoft.com/office/word/2010/wordml" xmlns:w15="http://schemas.microsoft.com/office/word/2012/wordml" xmlns:w16cid="http://schemas.microsoft.com/office/word/2016/wordml/cid" xmlns:w16se="http://schemas.microsoft.com/office/word/2015/wordml/symex" xmlns:wpg="http://schemas.microsoft.com/office/word/2010/wordprocessingGroup" xmlns:wpi="http://schemas.microsoft.com/office/word/2010/wordprocessingInk" xmlns:wne="http://schemas.microsoft.com/office/word/2006/wordml" xmlns:wps="http://schemas.microsoft.com/office/word/2010/wordprocessingShape" mc:Ignorable="w14 w15 w16se w16cid wp14">
   <w:endnote w:type="separator" w:id="-1">
     <w:p>
       <w:pPr>
@@ -1978,7 +1966,7 @@
 </file>
 
 <file path=word/footer1.xml><?xml version="1.0" encoding="utf-8"?>
-<w:ftr xmlns:wpc="http://schemas.microsoft.com/office/word/2010/wordprocessingCanvas" xmlns:cx="http://schemas.microsoft.com/office/drawing/2014/chartex" xmlns:cx1="http://schemas.microsoft.com/office/drawing/2015/9/8/chartex" xmlns:cx2="http://schemas.microsoft.com/office/drawing/2015/10/21/chartex" xmlns:mc="http://schemas.openxmlformats.org/markup-compatibility/2006" xmlns:o="urn:schemas-microsoft-com:office:office" xmlns:r="http://schemas.openxmlformats.org/officeDocument/2006/relationships" xmlns:m="http://schemas.openxmlformats.org/officeDocument/2006/math" xmlns:v="urn:schemas-microsoft-com:vml" xmlns:wp14="http://schemas.microsoft.com/office/word/2010/wordprocessingDrawing" xmlns:wp="http://schemas.openxmlformats.org/drawingml/2006/wordprocessingDrawing" xmlns:w10="urn:schemas-microsoft-com:office:word" xmlns:w="http://schemas.openxmlformats.org/wordprocessingml/2006/main" xmlns:w14="http://schemas.microsoft.com/office/word/2010/wordml" xmlns:w15="http://schemas.microsoft.com/office/word/2012/wordml" xmlns:w16se="http://schemas.microsoft.com/office/word/2015/wordml/symex" xmlns:wpg="http://schemas.microsoft.com/office/word/2010/wordprocessingGroup" xmlns:wpi="http://schemas.microsoft.com/office/word/2010/wordprocessingInk" xmlns:wne="http://schemas.microsoft.com/office/word/2006/wordml" xmlns:wps="http://schemas.microsoft.com/office/word/2010/wordprocessingShape" mc:Ignorable="w14 w15 w16se wp14">
+<w:ftr xmlns:wpc="http://schemas.microsoft.com/office/word/2010/wordprocessingCanvas" xmlns:cx="http://schemas.microsoft.com/office/drawing/2014/chartex" xmlns:cx1="http://schemas.microsoft.com/office/drawing/2015/9/8/chartex" xmlns:cx2="http://schemas.microsoft.com/office/drawing/2015/10/21/chartex" xmlns:cx3="http://schemas.microsoft.com/office/drawing/2016/5/9/chartex" xmlns:cx4="http://schemas.microsoft.com/office/drawing/2016/5/10/chartex" xmlns:cx5="http://schemas.microsoft.com/office/drawing/2016/5/11/chartex" xmlns:cx6="http://schemas.microsoft.com/office/drawing/2016/5/12/chartex" xmlns:cx7="http://schemas.microsoft.com/office/drawing/2016/5/13/chartex" xmlns:cx8="http://schemas.microsoft.com/office/drawing/2016/5/14/chartex" xmlns:mc="http://schemas.openxmlformats.org/markup-compatibility/2006" xmlns:aink="http://schemas.microsoft.com/office/drawing/2016/ink" xmlns:am3d="http://schemas.microsoft.com/office/drawing/2017/model3d" xmlns:o="urn:schemas-microsoft-com:office:office" xmlns:r="http://schemas.openxmlformats.org/officeDocument/2006/relationships" xmlns:m="http://schemas.openxmlformats.org/officeDocument/2006/math" xmlns:v="urn:schemas-microsoft-com:vml" xmlns:wp14="http://schemas.microsoft.com/office/word/2010/wordprocessingDrawing" xmlns:wp="http://schemas.openxmlformats.org/drawingml/2006/wordprocessingDrawing" xmlns:w10="urn:schemas-microsoft-com:office:word" xmlns:w="http://schemas.openxmlformats.org/wordprocessingml/2006/main" xmlns:w14="http://schemas.microsoft.com/office/word/2010/wordml" xmlns:w15="http://schemas.microsoft.com/office/word/2012/wordml" xmlns:w16cid="http://schemas.microsoft.com/office/word/2016/wordml/cid" xmlns:w16se="http://schemas.microsoft.com/office/word/2015/wordml/symex" xmlns:wpg="http://schemas.microsoft.com/office/word/2010/wordprocessingGroup" xmlns:wpi="http://schemas.microsoft.com/office/word/2010/wordprocessingInk" xmlns:wne="http://schemas.microsoft.com/office/word/2006/wordml" xmlns:wps="http://schemas.microsoft.com/office/word/2010/wordprocessingShape" mc:Ignorable="w14 w15 w16se w16cid wp14">
   <w:p>
     <w:pPr>
       <w:pStyle w:val="Footer"/>
@@ -1988,7 +1976,7 @@
 </file>
 
 <file path=word/footer2.xml><?xml version="1.0" encoding="utf-8"?>
-<w:ftr xmlns:wpc="http://schemas.microsoft.com/office/word/2010/wordprocessingCanvas" xmlns:cx="http://schemas.microsoft.com/office/drawing/2014/chartex" xmlns:cx1="http://schemas.microsoft.com/office/drawing/2015/9/8/chartex" xmlns:cx2="http://schemas.microsoft.com/office/drawing/2015/10/21/chartex" xmlns:mc="http://schemas.openxmlformats.org/markup-compatibility/2006" xmlns:o="urn:schemas-microsoft-com:office:office" xmlns:r="http://schemas.openxmlformats.org/officeDocument/2006/relationships" xmlns:m="http://schemas.openxmlformats.org/officeDocument/2006/math" xmlns:v="urn:schemas-microsoft-com:vml" xmlns:wp14="http://schemas.microsoft.com/office/word/2010/wordprocessingDrawing" xmlns:wp="http://schemas.openxmlformats.org/drawingml/2006/wordprocessingDrawing" xmlns:w10="urn:schemas-microsoft-com:office:word" xmlns:w="http://schemas.openxmlformats.org/wordprocessingml/2006/main" xmlns:w14="http://schemas.microsoft.com/office/word/2010/wordml" xmlns:w15="http://schemas.microsoft.com/office/word/2012/wordml" xmlns:w16se="http://schemas.microsoft.com/office/word/2015/wordml/symex" xmlns:wpg="http://schemas.microsoft.com/office/word/2010/wordprocessingGroup" xmlns:wpi="http://schemas.microsoft.com/office/word/2010/wordprocessingInk" xmlns:wne="http://schemas.microsoft.com/office/word/2006/wordml" xmlns:wps="http://schemas.microsoft.com/office/word/2010/wordprocessingShape" mc:Ignorable="w14 w15 w16se wp14">
+<w:ftr xmlns:wpc="http://schemas.microsoft.com/office/word/2010/wordprocessingCanvas" xmlns:cx="http://schemas.microsoft.com/office/drawing/2014/chartex" xmlns:cx1="http://schemas.microsoft.com/office/drawing/2015/9/8/chartex" xmlns:cx2="http://schemas.microsoft.com/office/drawing/2015/10/21/chartex" xmlns:cx3="http://schemas.microsoft.com/office/drawing/2016/5/9/chartex" xmlns:cx4="http://schemas.microsoft.com/office/drawing/2016/5/10/chartex" xmlns:cx5="http://schemas.microsoft.com/office/drawing/2016/5/11/chartex" xmlns:cx6="http://schemas.microsoft.com/office/drawing/2016/5/12/chartex" xmlns:cx7="http://schemas.microsoft.com/office/drawing/2016/5/13/chartex" xmlns:cx8="http://schemas.microsoft.com/office/drawing/2016/5/14/chartex" xmlns:mc="http://schemas.openxmlformats.org/markup-compatibility/2006" xmlns:aink="http://schemas.microsoft.com/office/drawing/2016/ink" xmlns:am3d="http://schemas.microsoft.com/office/drawing/2017/model3d" xmlns:o="urn:schemas-microsoft-com:office:office" xmlns:r="http://schemas.openxmlformats.org/officeDocument/2006/relationships" xmlns:m="http://schemas.openxmlformats.org/officeDocument/2006/math" xmlns:v="urn:schemas-microsoft-com:vml" xmlns:wp14="http://schemas.microsoft.com/office/word/2010/wordprocessingDrawing" xmlns:wp="http://schemas.openxmlformats.org/drawingml/2006/wordprocessingDrawing" xmlns:w10="urn:schemas-microsoft-com:office:word" xmlns:w="http://schemas.openxmlformats.org/wordprocessingml/2006/main" xmlns:w14="http://schemas.microsoft.com/office/word/2010/wordml" xmlns:w15="http://schemas.microsoft.com/office/word/2012/wordml" xmlns:w16cid="http://schemas.microsoft.com/office/word/2016/wordml/cid" xmlns:w16se="http://schemas.microsoft.com/office/word/2015/wordml/symex" xmlns:wpg="http://schemas.microsoft.com/office/word/2010/wordprocessingGroup" xmlns:wpi="http://schemas.microsoft.com/office/word/2010/wordprocessingInk" xmlns:wne="http://schemas.microsoft.com/office/word/2006/wordml" xmlns:wps="http://schemas.microsoft.com/office/word/2010/wordprocessingShape" mc:Ignorable="w14 w15 w16se w16cid wp14">
   <w:p>
     <w:pPr>
       <w:pStyle w:val="Footer"/>
@@ -2004,7 +1992,7 @@
 </file>
 
 <file path=word/footnotes.xml><?xml version="1.0" encoding="utf-8"?>
-<w:footnotes xmlns:wpc="http://schemas.microsoft.com/office/word/2010/wordprocessingCanvas" xmlns:cx="http://schemas.microsoft.com/office/drawing/2014/chartex" xmlns:cx1="http://schemas.microsoft.com/office/drawing/2015/9/8/chartex" xmlns:cx2="http://schemas.microsoft.com/office/drawing/2015/10/21/chartex" xmlns:mc="http://schemas.openxmlformats.org/markup-compatibility/2006" xmlns:o="urn:schemas-microsoft-com:office:office" xmlns:r="http://schemas.openxmlformats.org/officeDocument/2006/relationships" xmlns:m="http://schemas.openxmlformats.org/officeDocument/2006/math" xmlns:v="urn:schemas-microsoft-com:vml" xmlns:wp14="http://schemas.microsoft.com/office/word/2010/wordprocessingDrawing" xmlns:wp="http://schemas.openxmlformats.org/drawingml/2006/wordprocessingDrawing" xmlns:w10="urn:schemas-microsoft-com:office:word" xmlns:w="http://schemas.openxmlformats.org/wordprocessingml/2006/main" xmlns:w14="http://schemas.microsoft.com/office/word/2010/wordml" xmlns:w15="http://schemas.microsoft.com/office/word/2012/wordml" xmlns:w16se="http://schemas.microsoft.com/office/word/2015/wordml/symex" xmlns:wpg="http://schemas.microsoft.com/office/word/2010/wordprocessingGroup" xmlns:wpi="http://schemas.microsoft.com/office/word/2010/wordprocessingInk" xmlns:wne="http://schemas.microsoft.com/office/word/2006/wordml" xmlns:wps="http://schemas.microsoft.com/office/word/2010/wordprocessingShape" mc:Ignorable="w14 w15 w16se wp14">
+<w:footnotes xmlns:wpc="http://schemas.microsoft.com/office/word/2010/wordprocessingCanvas" xmlns:cx="http://schemas.microsoft.com/office/drawing/2014/chartex" xmlns:cx1="http://schemas.microsoft.com/office/drawing/2015/9/8/chartex" xmlns:cx2="http://schemas.microsoft.com/office/drawing/2015/10/21/chartex" xmlns:cx3="http://schemas.microsoft.com/office/drawing/2016/5/9/chartex" xmlns:cx4="http://schemas.microsoft.com/office/drawing/2016/5/10/chartex" xmlns:cx5="http://schemas.microsoft.com/office/drawing/2016/5/11/chartex" xmlns:cx6="http://schemas.microsoft.com/office/drawing/2016/5/12/chartex" xmlns:cx7="http://schemas.microsoft.com/office/drawing/2016/5/13/chartex" xmlns:cx8="http://schemas.microsoft.com/office/drawing/2016/5/14/chartex" xmlns:mc="http://schemas.openxmlformats.org/markup-compatibility/2006" xmlns:aink="http://schemas.microsoft.com/office/drawing/2016/ink" xmlns:am3d="http://schemas.microsoft.com/office/drawing/2017/model3d" xmlns:o="urn:schemas-microsoft-com:office:office" xmlns:r="http://schemas.openxmlformats.org/officeDocument/2006/relationships" xmlns:m="http://schemas.openxmlformats.org/officeDocument/2006/math" xmlns:v="urn:schemas-microsoft-com:vml" xmlns:wp14="http://schemas.microsoft.com/office/word/2010/wordprocessingDrawing" xmlns:wp="http://schemas.openxmlformats.org/drawingml/2006/wordprocessingDrawing" xmlns:w10="urn:schemas-microsoft-com:office:word" xmlns:w="http://schemas.openxmlformats.org/wordprocessingml/2006/main" xmlns:w14="http://schemas.microsoft.com/office/word/2010/wordml" xmlns:w15="http://schemas.microsoft.com/office/word/2012/wordml" xmlns:w16cid="http://schemas.microsoft.com/office/word/2016/wordml/cid" xmlns:w16se="http://schemas.microsoft.com/office/word/2015/wordml/symex" xmlns:wpg="http://schemas.microsoft.com/office/word/2010/wordprocessingGroup" xmlns:wpi="http://schemas.microsoft.com/office/word/2010/wordprocessingInk" xmlns:wne="http://schemas.microsoft.com/office/word/2006/wordml" xmlns:wps="http://schemas.microsoft.com/office/word/2010/wordprocessingShape" mc:Ignorable="w14 w15 w16se w16cid wp14">
   <w:footnote w:type="separator" w:id="-1">
     <w:p>
       <w:pPr>
@@ -2029,7 +2017,7 @@
 </file>
 
 <file path=word/numbering.xml><?xml version="1.0" encoding="utf-8"?>
-<w:numbering xmlns:wpc="http://schemas.microsoft.com/office/word/2010/wordprocessingCanvas" xmlns:cx="http://schemas.microsoft.com/office/drawing/2014/chartex" xmlns:cx1="http://schemas.microsoft.com/office/drawing/2015/9/8/chartex" xmlns:cx2="http://schemas.microsoft.com/office/drawing/2015/10/21/chartex" xmlns:mc="http://schemas.openxmlformats.org/markup-compatibility/2006" xmlns:o="urn:schemas-microsoft-com:office:office" xmlns:r="http://schemas.openxmlformats.org/officeDocument/2006/relationships" xmlns:m="http://schemas.openxmlformats.org/officeDocument/2006/math" xmlns:v="urn:schemas-microsoft-com:vml" xmlns:wp14="http://schemas.microsoft.com/office/word/2010/wordprocessingDrawing" xmlns:wp="http://schemas.openxmlformats.org/drawingml/2006/wordprocessingDrawing" xmlns:w10="urn:schemas-microsoft-com:office:word" xmlns:w="http://schemas.openxmlformats.org/wordprocessingml/2006/main" xmlns:w14="http://schemas.microsoft.com/office/word/2010/wordml" xmlns:w15="http://schemas.microsoft.com/office/word/2012/wordml" xmlns:w16se="http://schemas.microsoft.com/office/word/2015/wordml/symex" xmlns:wpg="http://schemas.microsoft.com/office/word/2010/wordprocessingGroup" xmlns:wpi="http://schemas.microsoft.com/office/word/2010/wordprocessingInk" xmlns:wne="http://schemas.microsoft.com/office/word/2006/wordml" xmlns:wps="http://schemas.microsoft.com/office/word/2010/wordprocessingShape" mc:Ignorable="w14 w15 w16se wp14">
+<w:numbering xmlns:wpc="http://schemas.microsoft.com/office/word/2010/wordprocessingCanvas" xmlns:cx="http://schemas.microsoft.com/office/drawing/2014/chartex" xmlns:cx1="http://schemas.microsoft.com/office/drawing/2015/9/8/chartex" xmlns:cx2="http://schemas.microsoft.com/office/drawing/2015/10/21/chartex" xmlns:cx3="http://schemas.microsoft.com/office/drawing/2016/5/9/chartex" xmlns:cx4="http://schemas.microsoft.com/office/drawing/2016/5/10/chartex" xmlns:cx5="http://schemas.microsoft.com/office/drawing/2016/5/11/chartex" xmlns:cx6="http://schemas.microsoft.com/office/drawing/2016/5/12/chartex" xmlns:cx7="http://schemas.microsoft.com/office/drawing/2016/5/13/chartex" xmlns:cx8="http://schemas.microsoft.com/office/drawing/2016/5/14/chartex" xmlns:mc="http://schemas.openxmlformats.org/markup-compatibility/2006" xmlns:aink="http://schemas.microsoft.com/office/drawing/2016/ink" xmlns:am3d="http://schemas.microsoft.com/office/drawing/2017/model3d" xmlns:o="urn:schemas-microsoft-com:office:office" xmlns:r="http://schemas.openxmlformats.org/officeDocument/2006/relationships" xmlns:m="http://schemas.openxmlformats.org/officeDocument/2006/math" xmlns:v="urn:schemas-microsoft-com:vml" xmlns:wp14="http://schemas.microsoft.com/office/word/2010/wordprocessingDrawing" xmlns:wp="http://schemas.openxmlformats.org/drawingml/2006/wordprocessingDrawing" xmlns:w10="urn:schemas-microsoft-com:office:word" xmlns:w="http://schemas.openxmlformats.org/wordprocessingml/2006/main" xmlns:w14="http://schemas.microsoft.com/office/word/2010/wordml" xmlns:w15="http://schemas.microsoft.com/office/word/2012/wordml" xmlns:w16cid="http://schemas.microsoft.com/office/word/2016/wordml/cid" xmlns:w16se="http://schemas.microsoft.com/office/word/2015/wordml/symex" xmlns:wpg="http://schemas.microsoft.com/office/word/2010/wordprocessingGroup" xmlns:wpi="http://schemas.microsoft.com/office/word/2010/wordprocessingInk" xmlns:wne="http://schemas.microsoft.com/office/word/2006/wordml" xmlns:wps="http://schemas.microsoft.com/office/word/2010/wordprocessingShape" mc:Ignorable="w14 w15 w16se w16cid wp14">
   <w:abstractNum w:abstractNumId="0" w15:restartNumberingAfterBreak="0">
     <w:nsid w:val="0BAB49F4"/>
     <w:multiLevelType w:val="hybridMultilevel"/>
@@ -2334,7 +2322,7 @@
 </file>
 
 <file path=word/styles.xml><?xml version="1.0" encoding="utf-8"?>
-<w:styles xmlns:mc="http://schemas.openxmlformats.org/markup-compatibility/2006" xmlns:r="http://schemas.openxmlformats.org/officeDocument/2006/relationships" xmlns:w="http://schemas.openxmlformats.org/wordprocessingml/2006/main" xmlns:w14="http://schemas.microsoft.com/office/word/2010/wordml" xmlns:w15="http://schemas.microsoft.com/office/word/2012/wordml" xmlns:w16se="http://schemas.microsoft.com/office/word/2015/wordml/symex" mc:Ignorable="w14 w15 w16se">
+<w:styles xmlns:mc="http://schemas.openxmlformats.org/markup-compatibility/2006" xmlns:r="http://schemas.openxmlformats.org/officeDocument/2006/relationships" xmlns:w="http://schemas.openxmlformats.org/wordprocessingml/2006/main" xmlns:w14="http://schemas.microsoft.com/office/word/2010/wordml" xmlns:w15="http://schemas.microsoft.com/office/word/2012/wordml" xmlns:w16cid="http://schemas.microsoft.com/office/word/2016/wordml/cid" xmlns:w16se="http://schemas.microsoft.com/office/word/2015/wordml/symex" mc:Ignorable="w14 w15 w16se w16cid">
   <w:docDefaults>
     <w:rPrDefault>
       <w:rPr>
@@ -2350,7 +2338,7 @@
       </w:pPr>
     </w:pPrDefault>
   </w:docDefaults>
-  <w:latentStyles w:defLockedState="0" w:defUIPriority="99" w:defSemiHidden="0" w:defUnhideWhenUsed="0" w:defQFormat="0" w:count="372">
+  <w:latentStyles w:defLockedState="0" w:defUIPriority="99" w:defSemiHidden="0" w:defUnhideWhenUsed="0" w:defQFormat="0" w:count="375">
     <w:lsdException w:name="Normal" w:uiPriority="0" w:qFormat="1"/>
     <w:lsdException w:name="heading 1" w:uiPriority="9" w:qFormat="1"/>
     <w:lsdException w:name="heading 2" w:semiHidden="1" w:uiPriority="9" w:unhideWhenUsed="1" w:qFormat="1"/>
@@ -2456,7 +2444,6 @@
     <w:lsdException w:name="HTML Sample" w:semiHidden="1" w:unhideWhenUsed="1"/>
     <w:lsdException w:name="HTML Typewriter" w:semiHidden="1" w:unhideWhenUsed="1"/>
     <w:lsdException w:name="HTML Variable" w:semiHidden="1" w:unhideWhenUsed="1"/>
-    <w:lsdException w:name="Normal Table" w:semiHidden="1" w:unhideWhenUsed="1"/>
     <w:lsdException w:name="annotation subject" w:semiHidden="1" w:unhideWhenUsed="1"/>
     <w:lsdException w:name="No List" w:semiHidden="1" w:unhideWhenUsed="1"/>
     <w:lsdException w:name="Outline List 1" w:semiHidden="1" w:unhideWhenUsed="1"/>
@@ -2501,7 +2488,6 @@
     <w:lsdException w:name="Table Professional" w:semiHidden="1" w:unhideWhenUsed="1"/>
     <w:lsdException w:name="Table Subtle 1" w:semiHidden="1" w:unhideWhenUsed="1"/>
     <w:lsdException w:name="Table Subtle 2" w:semiHidden="1" w:unhideWhenUsed="1"/>
-    <w:lsdException w:name="Table Web 1" w:semiHidden="1" w:unhideWhenUsed="1"/>
     <w:lsdException w:name="Table Web 2" w:semiHidden="1" w:unhideWhenUsed="1"/>
     <w:lsdException w:name="Table Web 3" w:semiHidden="1" w:unhideWhenUsed="1"/>
     <w:lsdException w:name="Balloon Text" w:semiHidden="1" w:unhideWhenUsed="1"/>
@@ -2723,6 +2709,9 @@
     <w:lsdException w:name="List Table 6 Colorful Accent 6" w:uiPriority="51"/>
     <w:lsdException w:name="List Table 7 Colorful Accent 6" w:uiPriority="52"/>
     <w:lsdException w:name="Mention" w:semiHidden="1" w:unhideWhenUsed="1"/>
+    <w:lsdException w:name="Smart Hyperlink" w:semiHidden="1" w:unhideWhenUsed="1"/>
+    <w:lsdException w:name="Hashtag" w:semiHidden="1" w:unhideWhenUsed="1"/>
+    <w:lsdException w:name="Unresolved Mention" w:semiHidden="1" w:unhideWhenUsed="1"/>
   </w:latentStyles>
   <w:style w:type="paragraph" w:default="1" w:styleId="Normal">
     <w:name w:val="Normal"/>

</xml_diff>